<commit_message>
lab 1 in Operational Systems
</commit_message>
<xml_diff>
--- a/semester4/algorithms/lab4/Лабораторна робота №4.docx
+++ b/semester4/algorithms/lab4/Лабораторна робота №4.docx
@@ -122,15 +122,7 @@
           <w:szCs w:val="56"/>
           <w:lang w:val="en-US"/>
         </w:rPr>
-        <w:t>Лабораторна робота №</w:t>
-      </w:r>
-      <w:r>
-        <w:rPr>
-          <w:sz w:val="56"/>
-          <w:szCs w:val="56"/>
-          <w:lang w:val="en-US"/>
-        </w:rPr>
-        <w:t>4</w:t>
+        <w:t>Лабораторна робота №4</w:t>
       </w:r>
     </w:p>
     <w:p>
@@ -627,24 +619,36 @@
         </w:rPr>
       </w:pPr>
       <w:r>
-        <w:rPr/>
-      </w:r>
-    </w:p>
-    <w:p>
-      <w:pPr>
-        <w:pStyle w:val="Normal"/>
-        <w:jc w:val="both"/>
-        <w:rPr>
-          <w:b w:val="false"/>
+        <w:rPr>
           <w:b w:val="false"/>
           <w:bCs w:val="false"/>
           <w:color w:val="auto"/>
           <w:sz w:val="24"/>
           <w:szCs w:val="24"/>
         </w:rPr>
-      </w:pPr>
-      <w:r>
-        <w:rPr/>
+      </w:r>
+    </w:p>
+    <w:p>
+      <w:pPr>
+        <w:pStyle w:val="Normal"/>
+        <w:jc w:val="both"/>
+        <w:rPr>
+          <w:b w:val="false"/>
+          <w:b w:val="false"/>
+          <w:bCs w:val="false"/>
+          <w:color w:val="auto"/>
+          <w:sz w:val="24"/>
+          <w:szCs w:val="24"/>
+        </w:rPr>
+      </w:pPr>
+      <w:r>
+        <w:rPr>
+          <w:b w:val="false"/>
+          <w:bCs w:val="false"/>
+          <w:color w:val="auto"/>
+          <w:sz w:val="24"/>
+          <w:szCs w:val="24"/>
+        </w:rPr>
       </w:r>
     </w:p>
     <w:p>
@@ -710,7 +714,12 @@
         </w:rPr>
       </w:pPr>
       <w:r>
-        <w:rPr/>
+        <w:rPr>
+          <w:rFonts w:cs="Times New Roman" w:ascii="Times New Roman" w:hAnsi="Times New Roman"/>
+          <w:sz w:val="28"/>
+          <w:szCs w:val="28"/>
+          <w:lang w:val="uk-UA"/>
+        </w:rPr>
       </w:r>
     </w:p>
     <w:p>
@@ -765,17 +774,6 @@
           <w:lang w:val="uk-UA"/>
         </w:rPr>
         <w:tab/>
-      </w:r>
-      <w:r>
-        <w:rPr>
-          <w:rFonts w:cs="Times New Roman" w:ascii="Times New Roman" w:hAnsi="Times New Roman"/>
-          <w:b w:val="false"/>
-          <w:bCs w:val="false"/>
-          <w:color w:val="auto"/>
-          <w:sz w:val="28"/>
-          <w:szCs w:val="28"/>
-          <w:lang w:val="uk-UA"/>
-        </w:rPr>
         <w:t xml:space="preserve">Нехай в нас є множина </w:t>
       </w:r>
       <w:r>
@@ -908,8 +906,7 @@
           <w:i/>
           <w:color w:val="000000"/>
           <w:spacing w:val="0"/>
-          <w:position w:val="-8"/>
-          <w:sz w:val="21"/>
+          <w:position w:val="-7"/>
           <w:sz w:val="26"/>
           <w:szCs w:val="28"/>
           <w:lang w:val="uk-UA"/>
@@ -1022,8 +1019,7 @@
           <w:smallCaps w:val="false"/>
           <w:color w:val="000000"/>
           <w:spacing w:val="0"/>
-          <w:position w:val="-8"/>
-          <w:sz w:val="21"/>
+          <w:position w:val="-7"/>
           <w:sz w:val="26"/>
           <w:szCs w:val="28"/>
           <w:lang w:val="uk-UA"/>
@@ -1070,12 +1066,39 @@
           <w:spacing w:val="0"/>
           <w:sz w:val="28"/>
         </w:rPr>
-        <w:t xml:space="preserve">доступа </w:t>
+        <w:t xml:space="preserve">доступа до елемента </w:t>
       </w:r>
       <w:r>
         <w:rPr>
           <w:rFonts w:ascii="Times New Roman" w:hAnsi="Times New Roman"/>
           <w:b w:val="false"/>
+          <w:i/>
+          <w:caps w:val="false"/>
+          <w:smallCaps w:val="false"/>
+          <w:color w:val="000000"/>
+          <w:spacing w:val="0"/>
+          <w:sz w:val="28"/>
+        </w:rPr>
+        <w:t>e</w:t>
+      </w:r>
+      <w:r>
+        <w:rPr>
+          <w:rFonts w:ascii="Times New Roman" w:hAnsi="Times New Roman"/>
+          <w:b w:val="false"/>
+          <w:i/>
+          <w:caps w:val="false"/>
+          <w:smallCaps w:val="false"/>
+          <w:color w:val="000000"/>
+          <w:spacing w:val="0"/>
+          <w:position w:val="-7"/>
+          <w:sz w:val="28"/>
+        </w:rPr>
+        <w:t>i</w:t>
+      </w:r>
+      <w:r>
+        <w:rPr>
+          <w:rFonts w:ascii="Times New Roman" w:hAnsi="Times New Roman"/>
+          <w:b w:val="false"/>
           <w:i w:val="false"/>
           <w:caps w:val="false"/>
           <w:smallCaps w:val="false"/>
@@ -1083,12 +1106,25 @@
           <w:spacing w:val="0"/>
           <w:sz w:val="28"/>
         </w:rPr>
-        <w:t>до елемента</w:t>
+        <w:t xml:space="preserve"> з множини S в дереві будемо називати значення </w:t>
       </w:r>
       <w:r>
         <w:rPr>
           <w:rFonts w:ascii="Times New Roman" w:hAnsi="Times New Roman"/>
           <w:b w:val="false"/>
+          <w:i/>
+          <w:caps w:val="false"/>
+          <w:smallCaps w:val="false"/>
+          <w:color w:val="000000"/>
+          <w:spacing w:val="0"/>
+          <w:sz w:val="28"/>
+        </w:rPr>
+        <w:t>cost</w:t>
+      </w:r>
+      <w:r>
+        <w:rPr>
+          <w:rFonts w:ascii="Times New Roman" w:hAnsi="Times New Roman"/>
+          <w:b w:val="false"/>
           <w:i w:val="false"/>
           <w:caps w:val="false"/>
           <w:smallCaps w:val="false"/>
@@ -1096,7 +1132,7 @@
           <w:spacing w:val="0"/>
           <w:sz w:val="28"/>
         </w:rPr>
-        <w:t xml:space="preserve"> </w:t>
+        <w:t>(</w:t>
       </w:r>
       <w:r>
         <w:rPr>
@@ -1120,8 +1156,7 @@
           <w:smallCaps w:val="false"/>
           <w:color w:val="000000"/>
           <w:spacing w:val="0"/>
-          <w:position w:val="-8"/>
-          <w:sz w:val="22"/>
+          <w:position w:val="-7"/>
           <w:sz w:val="28"/>
         </w:rPr>
         <w:t>i</w:t>
@@ -1137,20 +1172,34 @@
           <w:spacing w:val="0"/>
           <w:sz w:val="28"/>
         </w:rPr>
-        <w:t xml:space="preserve"> </w:t>
+        <w:t>), рівне числу ребер на шляху від кореня до даного елемента. Нехай ми маємо частоту з якою ми робимо запити до кожного елемента з S – (f(</w:t>
       </w:r>
       <w:r>
         <w:rPr>
           <w:rFonts w:ascii="Times New Roman" w:hAnsi="Times New Roman"/>
           <w:b w:val="false"/>
+          <w:i/>
+          <w:caps w:val="false"/>
+          <w:smallCaps w:val="false"/>
+          <w:color w:val="000000"/>
+          <w:spacing w:val="0"/>
+          <w:sz w:val="28"/>
+        </w:rPr>
+        <w:t>e</w:t>
+      </w:r>
+      <w:r>
+        <w:rPr>
+          <w:rFonts w:ascii="Times New Roman" w:hAnsi="Times New Roman"/>
+          <w:b w:val="false"/>
           <w:i w:val="false"/>
           <w:caps w:val="false"/>
           <w:smallCaps w:val="false"/>
           <w:color w:val="000000"/>
           <w:spacing w:val="0"/>
-          <w:sz w:val="28"/>
-        </w:rPr>
-        <w:t xml:space="preserve">з множини </w:t>
+          <w:position w:val="-7"/>
+          <w:sz w:val="28"/>
+        </w:rPr>
+        <w:t>1</w:t>
       </w:r>
       <w:r>
         <w:rPr>
@@ -1163,20 +1212,34 @@
           <w:spacing w:val="0"/>
           <w:sz w:val="28"/>
         </w:rPr>
-        <w:t>S в дерев</w:t>
+        <w:t>), f(</w:t>
       </w:r>
       <w:r>
         <w:rPr>
           <w:rFonts w:ascii="Times New Roman" w:hAnsi="Times New Roman"/>
           <w:b w:val="false"/>
+          <w:i/>
+          <w:caps w:val="false"/>
+          <w:smallCaps w:val="false"/>
+          <w:color w:val="000000"/>
+          <w:spacing w:val="0"/>
+          <w:sz w:val="28"/>
+        </w:rPr>
+        <w:t>e</w:t>
+      </w:r>
+      <w:r>
+        <w:rPr>
+          <w:rFonts w:ascii="Times New Roman" w:hAnsi="Times New Roman"/>
+          <w:b w:val="false"/>
           <w:i w:val="false"/>
           <w:caps w:val="false"/>
           <w:smallCaps w:val="false"/>
           <w:color w:val="000000"/>
           <w:spacing w:val="0"/>
-          <w:sz w:val="28"/>
-        </w:rPr>
-        <w:t>і</w:t>
+          <w:position w:val="-7"/>
+          <w:sz w:val="28"/>
+        </w:rPr>
+        <w:t>2</w:t>
       </w:r>
       <w:r>
         <w:rPr>
@@ -1189,12 +1252,39 @@
           <w:spacing w:val="0"/>
           <w:sz w:val="28"/>
         </w:rPr>
-        <w:t xml:space="preserve"> будем</w:t>
+        <w:t>), ..., f(</w:t>
       </w:r>
       <w:r>
         <w:rPr>
           <w:rFonts w:ascii="Times New Roman" w:hAnsi="Times New Roman"/>
           <w:b w:val="false"/>
+          <w:i/>
+          <w:caps w:val="false"/>
+          <w:smallCaps w:val="false"/>
+          <w:color w:val="000000"/>
+          <w:spacing w:val="0"/>
+          <w:sz w:val="28"/>
+        </w:rPr>
+        <w:t>e</w:t>
+      </w:r>
+      <w:r>
+        <w:rPr>
+          <w:rFonts w:ascii="Times New Roman" w:hAnsi="Times New Roman"/>
+          <w:b w:val="false"/>
+          <w:i/>
+          <w:caps w:val="false"/>
+          <w:smallCaps w:val="false"/>
+          <w:color w:val="000000"/>
+          <w:spacing w:val="0"/>
+          <w:position w:val="-7"/>
+          <w:sz w:val="28"/>
+        </w:rPr>
+        <w:t>n</w:t>
+      </w:r>
+      <w:r>
+        <w:rPr>
+          <w:rFonts w:ascii="Times New Roman" w:hAnsi="Times New Roman"/>
+          <w:b w:val="false"/>
           <w:i w:val="false"/>
           <w:caps w:val="false"/>
           <w:smallCaps w:val="false"/>
@@ -1202,340 +1292,7 @@
           <w:spacing w:val="0"/>
           <w:sz w:val="28"/>
         </w:rPr>
-        <w:t>о</w:t>
-      </w:r>
-      <w:r>
-        <w:rPr>
-          <w:rFonts w:ascii="Times New Roman" w:hAnsi="Times New Roman"/>
-          <w:b w:val="false"/>
-          <w:i w:val="false"/>
-          <w:caps w:val="false"/>
-          <w:smallCaps w:val="false"/>
-          <w:color w:val="000000"/>
-          <w:spacing w:val="0"/>
-          <w:sz w:val="28"/>
-        </w:rPr>
-        <w:t xml:space="preserve"> наз</w:t>
-      </w:r>
-      <w:r>
-        <w:rPr>
-          <w:rFonts w:ascii="Times New Roman" w:hAnsi="Times New Roman"/>
-          <w:b w:val="false"/>
-          <w:i w:val="false"/>
-          <w:caps w:val="false"/>
-          <w:smallCaps w:val="false"/>
-          <w:color w:val="000000"/>
-          <w:spacing w:val="0"/>
-          <w:sz w:val="28"/>
-        </w:rPr>
-        <w:t>и</w:t>
-      </w:r>
-      <w:r>
-        <w:rPr>
-          <w:rFonts w:ascii="Times New Roman" w:hAnsi="Times New Roman"/>
-          <w:b w:val="false"/>
-          <w:i w:val="false"/>
-          <w:caps w:val="false"/>
-          <w:smallCaps w:val="false"/>
-          <w:color w:val="000000"/>
-          <w:spacing w:val="0"/>
-          <w:sz w:val="28"/>
-        </w:rPr>
-        <w:t>ват</w:t>
-      </w:r>
-      <w:r>
-        <w:rPr>
-          <w:rFonts w:ascii="Times New Roman" w:hAnsi="Times New Roman"/>
-          <w:b w:val="false"/>
-          <w:i w:val="false"/>
-          <w:caps w:val="false"/>
-          <w:smallCaps w:val="false"/>
-          <w:color w:val="000000"/>
-          <w:spacing w:val="0"/>
-          <w:sz w:val="28"/>
-        </w:rPr>
-        <w:t>и</w:t>
-      </w:r>
-      <w:r>
-        <w:rPr>
-          <w:rFonts w:ascii="Times New Roman" w:hAnsi="Times New Roman"/>
-          <w:b w:val="false"/>
-          <w:i w:val="false"/>
-          <w:caps w:val="false"/>
-          <w:smallCaps w:val="false"/>
-          <w:color w:val="000000"/>
-          <w:spacing w:val="0"/>
-          <w:sz w:val="28"/>
-        </w:rPr>
-        <w:t xml:space="preserve"> значе</w:t>
-      </w:r>
-      <w:r>
-        <w:rPr>
-          <w:rFonts w:ascii="Times New Roman" w:hAnsi="Times New Roman"/>
-          <w:b w:val="false"/>
-          <w:i w:val="false"/>
-          <w:caps w:val="false"/>
-          <w:smallCaps w:val="false"/>
-          <w:color w:val="000000"/>
-          <w:spacing w:val="0"/>
-          <w:sz w:val="28"/>
-        </w:rPr>
-        <w:t>ння</w:t>
-      </w:r>
-      <w:r>
-        <w:rPr>
-          <w:rFonts w:ascii="Times New Roman" w:hAnsi="Times New Roman"/>
-          <w:b w:val="false"/>
-          <w:i w:val="false"/>
-          <w:caps w:val="false"/>
-          <w:smallCaps w:val="false"/>
-          <w:color w:val="000000"/>
-          <w:spacing w:val="0"/>
-          <w:sz w:val="28"/>
-        </w:rPr>
-        <w:t xml:space="preserve"> </w:t>
-      </w:r>
-      <w:r>
-        <w:rPr>
-          <w:rFonts w:ascii="Times New Roman" w:hAnsi="Times New Roman"/>
-          <w:b w:val="false"/>
-          <w:i/>
-          <w:caps w:val="false"/>
-          <w:smallCaps w:val="false"/>
-          <w:color w:val="000000"/>
-          <w:spacing w:val="0"/>
-          <w:sz w:val="28"/>
-        </w:rPr>
-        <w:t>cost</w:t>
-      </w:r>
-      <w:r>
-        <w:rPr>
-          <w:rFonts w:ascii="Times New Roman" w:hAnsi="Times New Roman"/>
-          <w:b w:val="false"/>
-          <w:i w:val="false"/>
-          <w:caps w:val="false"/>
-          <w:smallCaps w:val="false"/>
-          <w:color w:val="000000"/>
-          <w:spacing w:val="0"/>
-          <w:sz w:val="28"/>
-        </w:rPr>
-        <w:t>(</w:t>
-      </w:r>
-      <w:r>
-        <w:rPr>
-          <w:rFonts w:ascii="Times New Roman" w:hAnsi="Times New Roman"/>
-          <w:b w:val="false"/>
-          <w:i/>
-          <w:caps w:val="false"/>
-          <w:smallCaps w:val="false"/>
-          <w:color w:val="000000"/>
-          <w:spacing w:val="0"/>
-          <w:sz w:val="28"/>
-        </w:rPr>
-        <w:t>e</w:t>
-      </w:r>
-      <w:r>
-        <w:rPr>
-          <w:rFonts w:ascii="Times New Roman" w:hAnsi="Times New Roman"/>
-          <w:b w:val="false"/>
-          <w:i/>
-          <w:caps w:val="false"/>
-          <w:smallCaps w:val="false"/>
-          <w:color w:val="000000"/>
-          <w:spacing w:val="0"/>
-          <w:position w:val="-8"/>
-          <w:sz w:val="22"/>
-          <w:sz w:val="28"/>
-        </w:rPr>
-        <w:t>i</w:t>
-      </w:r>
-      <w:r>
-        <w:rPr>
-          <w:rFonts w:ascii="Times New Roman" w:hAnsi="Times New Roman"/>
-          <w:b w:val="false"/>
-          <w:i w:val="false"/>
-          <w:caps w:val="false"/>
-          <w:smallCaps w:val="false"/>
-          <w:color w:val="000000"/>
-          <w:spacing w:val="0"/>
-          <w:sz w:val="28"/>
-        </w:rPr>
-        <w:t xml:space="preserve">), </w:t>
-      </w:r>
-      <w:r>
-        <w:rPr>
-          <w:rFonts w:ascii="Times New Roman" w:hAnsi="Times New Roman"/>
-          <w:b w:val="false"/>
-          <w:i w:val="false"/>
-          <w:caps w:val="false"/>
-          <w:smallCaps w:val="false"/>
-          <w:color w:val="000000"/>
-          <w:spacing w:val="0"/>
-          <w:sz w:val="28"/>
-        </w:rPr>
-        <w:t xml:space="preserve">рівне числу ребер на шляху від кореня до даного елемента. Нехай ми маємо частоту з якою ми робимо запити до кожного елемента з </w:t>
-      </w:r>
-      <w:r>
-        <w:rPr>
-          <w:rFonts w:ascii="Times New Roman" w:hAnsi="Times New Roman"/>
-          <w:b w:val="false"/>
-          <w:i w:val="false"/>
-          <w:caps w:val="false"/>
-          <w:smallCaps w:val="false"/>
-          <w:color w:val="000000"/>
-          <w:spacing w:val="0"/>
-          <w:sz w:val="28"/>
-        </w:rPr>
-        <w:t>S – (f(</w:t>
-      </w:r>
-      <w:r>
-        <w:rPr>
-          <w:rFonts w:ascii="Times New Roman" w:hAnsi="Times New Roman"/>
-          <w:b w:val="false"/>
-          <w:i/>
-          <w:caps w:val="false"/>
-          <w:smallCaps w:val="false"/>
-          <w:color w:val="000000"/>
-          <w:spacing w:val="0"/>
-          <w:sz w:val="28"/>
-        </w:rPr>
-        <w:t>e</w:t>
-      </w:r>
-      <w:r>
-        <w:rPr>
-          <w:rFonts w:ascii="Times New Roman" w:hAnsi="Times New Roman"/>
-          <w:b w:val="false"/>
-          <w:i w:val="false"/>
-          <w:caps w:val="false"/>
-          <w:smallCaps w:val="false"/>
-          <w:color w:val="000000"/>
-          <w:spacing w:val="0"/>
-          <w:position w:val="-8"/>
-          <w:sz w:val="22"/>
-          <w:sz w:val="28"/>
-        </w:rPr>
-        <w:t>1</w:t>
-      </w:r>
-      <w:r>
-        <w:rPr>
-          <w:rFonts w:ascii="Times New Roman" w:hAnsi="Times New Roman"/>
-          <w:b w:val="false"/>
-          <w:i w:val="false"/>
-          <w:caps w:val="false"/>
-          <w:smallCaps w:val="false"/>
-          <w:color w:val="000000"/>
-          <w:spacing w:val="0"/>
-          <w:sz w:val="28"/>
-        </w:rPr>
-        <w:t>), f(</w:t>
-      </w:r>
-      <w:r>
-        <w:rPr>
-          <w:rFonts w:ascii="Times New Roman" w:hAnsi="Times New Roman"/>
-          <w:b w:val="false"/>
-          <w:i/>
-          <w:caps w:val="false"/>
-          <w:smallCaps w:val="false"/>
-          <w:color w:val="000000"/>
-          <w:spacing w:val="0"/>
-          <w:sz w:val="28"/>
-        </w:rPr>
-        <w:t>e</w:t>
-      </w:r>
-      <w:r>
-        <w:rPr>
-          <w:rFonts w:ascii="Times New Roman" w:hAnsi="Times New Roman"/>
-          <w:b w:val="false"/>
-          <w:i w:val="false"/>
-          <w:caps w:val="false"/>
-          <w:smallCaps w:val="false"/>
-          <w:color w:val="000000"/>
-          <w:spacing w:val="0"/>
-          <w:position w:val="-8"/>
-          <w:sz w:val="22"/>
-          <w:sz w:val="28"/>
-        </w:rPr>
-        <w:t>2</w:t>
-      </w:r>
-      <w:r>
-        <w:rPr>
-          <w:rFonts w:ascii="Times New Roman" w:hAnsi="Times New Roman"/>
-          <w:b w:val="false"/>
-          <w:i w:val="false"/>
-          <w:caps w:val="false"/>
-          <w:smallCaps w:val="false"/>
-          <w:color w:val="000000"/>
-          <w:spacing w:val="0"/>
-          <w:sz w:val="28"/>
-        </w:rPr>
-        <w:t>), ..., f(</w:t>
-      </w:r>
-      <w:r>
-        <w:rPr>
-          <w:rFonts w:ascii="Times New Roman" w:hAnsi="Times New Roman"/>
-          <w:b w:val="false"/>
-          <w:i/>
-          <w:caps w:val="false"/>
-          <w:smallCaps w:val="false"/>
-          <w:color w:val="000000"/>
-          <w:spacing w:val="0"/>
-          <w:sz w:val="28"/>
-        </w:rPr>
-        <w:t>e</w:t>
-      </w:r>
-      <w:r>
-        <w:rPr>
-          <w:rFonts w:ascii="Times New Roman" w:hAnsi="Times New Roman"/>
-          <w:b w:val="false"/>
-          <w:i/>
-          <w:caps w:val="false"/>
-          <w:smallCaps w:val="false"/>
-          <w:color w:val="000000"/>
-          <w:spacing w:val="0"/>
-          <w:position w:val="-8"/>
-          <w:sz w:val="22"/>
-          <w:sz w:val="28"/>
-        </w:rPr>
-        <w:t>n</w:t>
-      </w:r>
-      <w:r>
-        <w:rPr>
-          <w:rFonts w:ascii="Times New Roman" w:hAnsi="Times New Roman"/>
-          <w:b w:val="false"/>
-          <w:i w:val="false"/>
-          <w:caps w:val="false"/>
-          <w:smallCaps w:val="false"/>
-          <w:color w:val="000000"/>
-          <w:spacing w:val="0"/>
-          <w:sz w:val="28"/>
-        </w:rPr>
-        <w:t xml:space="preserve">)), </w:t>
-      </w:r>
-      <w:r>
-        <w:rPr>
-          <w:rFonts w:ascii="Times New Roman" w:hAnsi="Times New Roman"/>
-          <w:b w:val="false"/>
-          <w:i w:val="false"/>
-          <w:caps w:val="false"/>
-          <w:smallCaps w:val="false"/>
-          <w:color w:val="000000"/>
-          <w:spacing w:val="0"/>
-          <w:sz w:val="28"/>
-        </w:rPr>
-        <w:t>визначимо загальну варість дерева наступним чином</w:t>
-      </w:r>
-      <w:r>
-        <w:rPr>
-          <w:rFonts w:ascii="Times New Roman" w:hAnsi="Times New Roman"/>
-          <w:b w:val="false"/>
-          <w:i w:val="false"/>
-          <w:caps w:val="false"/>
-          <w:smallCaps w:val="false"/>
-          <w:color w:val="000000"/>
-          <w:spacing w:val="0"/>
-          <w:sz w:val="28"/>
-        </w:rPr>
-        <w:t>:</w:t>
+        <w:t>)), визначимо загальну варість дерева наступним чином:</w:t>
       </w:r>
     </w:p>
     <w:p>
@@ -1548,7 +1305,9 @@
         <w:rPr>
           <w:rFonts w:ascii="Times New Roman" w:hAnsi="Times New Roman"/>
           <w:b w:val="false"/>
+          <w:b w:val="false"/>
           <w:i w:val="false"/>
+          <w:i w:val="false"/>
           <w:caps w:val="false"/>
           <w:smallCaps w:val="false"/>
           <w:color w:val="000000"/>
@@ -1604,8 +1363,7 @@
           <w:smallCaps w:val="false"/>
           <w:color w:val="000000"/>
           <w:spacing w:val="0"/>
-          <w:position w:val="-8"/>
-          <w:sz w:val="22"/>
+          <w:position w:val="-7"/>
           <w:sz w:val="28"/>
         </w:rPr>
         <w:t>1</w:t>
@@ -1671,8 +1429,7 @@
           <w:smallCaps w:val="false"/>
           <w:color w:val="000000"/>
           <w:spacing w:val="0"/>
-          <w:position w:val="-8"/>
-          <w:sz w:val="22"/>
+          <w:position w:val="-7"/>
           <w:sz w:val="28"/>
         </w:rPr>
         <w:t>1</w:t>
@@ -1738,8 +1495,7 @@
           <w:smallCaps w:val="false"/>
           <w:color w:val="000000"/>
           <w:spacing w:val="0"/>
-          <w:position w:val="-8"/>
-          <w:sz w:val="22"/>
+          <w:position w:val="-7"/>
           <w:sz w:val="28"/>
         </w:rPr>
         <w:t>2</w:t>
@@ -1805,8 +1561,7 @@
           <w:smallCaps w:val="false"/>
           <w:color w:val="000000"/>
           <w:spacing w:val="0"/>
-          <w:position w:val="-8"/>
-          <w:sz w:val="22"/>
+          <w:position w:val="-7"/>
           <w:sz w:val="28"/>
         </w:rPr>
         <w:t>2</w:t>
@@ -1872,8 +1627,7 @@
           <w:smallCaps w:val="false"/>
           <w:color w:val="000000"/>
           <w:spacing w:val="0"/>
-          <w:position w:val="-8"/>
-          <w:sz w:val="22"/>
+          <w:position w:val="-7"/>
           <w:sz w:val="28"/>
         </w:rPr>
         <w:t>n</w:t>
@@ -1939,8 +1693,7 @@
           <w:smallCaps w:val="false"/>
           <w:color w:val="000000"/>
           <w:spacing w:val="0"/>
-          <w:position w:val="-8"/>
-          <w:sz w:val="22"/>
+          <w:position w:val="-7"/>
           <w:sz w:val="28"/>
         </w:rPr>
         <w:t>n</w:t>
@@ -1969,7 +1722,9 @@
         <w:rPr>
           <w:rFonts w:ascii="Times New Roman" w:hAnsi="Times New Roman"/>
           <w:b w:val="false"/>
+          <w:b w:val="false"/>
           <w:i w:val="false"/>
+          <w:i w:val="false"/>
           <w:caps w:val="false"/>
           <w:smallCaps w:val="false"/>
           <w:color w:val="000000"/>
@@ -1988,124 +1743,7 @@
           <w:spacing w:val="0"/>
           <w:sz w:val="28"/>
         </w:rPr>
-        <w:t>Дерево, яке має найменшу вартість, вважається найкращим бінарним деревом пошуку для даної множини елементів. Тому</w:t>
-      </w:r>
-      <w:r>
-        <w:rPr>
-          <w:rFonts w:ascii="Times New Roman" w:hAnsi="Times New Roman"/>
-          <w:b w:val="false"/>
-          <w:i w:val="false"/>
-          <w:caps w:val="false"/>
-          <w:smallCaps w:val="false"/>
-          <w:color w:val="000000"/>
-          <w:spacing w:val="0"/>
-          <w:sz w:val="28"/>
-        </w:rPr>
-        <w:t xml:space="preserve"> </w:t>
-      </w:r>
-      <w:r>
-        <w:rPr>
-          <w:rFonts w:ascii="Times New Roman" w:hAnsi="Times New Roman"/>
-          <w:b w:val="false"/>
-          <w:i w:val="false"/>
-          <w:caps w:val="false"/>
-          <w:smallCaps w:val="false"/>
-          <w:color w:val="000000"/>
-          <w:spacing w:val="0"/>
-          <w:sz w:val="28"/>
-        </w:rPr>
-        <w:t>в</w:t>
-      </w:r>
-      <w:r>
-        <w:rPr>
-          <w:rFonts w:ascii="Times New Roman" w:hAnsi="Times New Roman"/>
-          <w:b w:val="false"/>
-          <w:i w:val="false"/>
-          <w:caps w:val="false"/>
-          <w:smallCaps w:val="false"/>
-          <w:color w:val="000000"/>
-          <w:spacing w:val="0"/>
-          <w:sz w:val="28"/>
-        </w:rPr>
-        <w:t>оно наз</w:t>
-      </w:r>
-      <w:r>
-        <w:rPr>
-          <w:rFonts w:ascii="Times New Roman" w:hAnsi="Times New Roman"/>
-          <w:b w:val="false"/>
-          <w:i w:val="false"/>
-          <w:caps w:val="false"/>
-          <w:smallCaps w:val="false"/>
-          <w:color w:val="000000"/>
-          <w:spacing w:val="0"/>
-          <w:sz w:val="28"/>
-        </w:rPr>
-        <w:t>и</w:t>
-      </w:r>
-      <w:r>
-        <w:rPr>
-          <w:rFonts w:ascii="Times New Roman" w:hAnsi="Times New Roman"/>
-          <w:b w:val="false"/>
-          <w:i w:val="false"/>
-          <w:caps w:val="false"/>
-          <w:smallCaps w:val="false"/>
-          <w:color w:val="000000"/>
-          <w:spacing w:val="0"/>
-          <w:sz w:val="28"/>
-        </w:rPr>
-        <w:t>ва</w:t>
-      </w:r>
-      <w:r>
-        <w:rPr>
-          <w:rFonts w:ascii="Times New Roman" w:hAnsi="Times New Roman"/>
-          <w:b w:val="false"/>
-          <w:i w:val="false"/>
-          <w:caps w:val="false"/>
-          <w:smallCaps w:val="false"/>
-          <w:color w:val="000000"/>
-          <w:spacing w:val="0"/>
-          <w:sz w:val="28"/>
-        </w:rPr>
-        <w:t>ється</w:t>
-      </w:r>
-      <w:r>
-        <w:rPr>
-          <w:rFonts w:ascii="Times New Roman" w:hAnsi="Times New Roman"/>
-          <w:b w:val="false"/>
-          <w:i w:val="false"/>
-          <w:caps w:val="false"/>
-          <w:smallCaps w:val="false"/>
-          <w:color w:val="000000"/>
-          <w:spacing w:val="0"/>
-          <w:sz w:val="28"/>
-        </w:rPr>
-        <w:t xml:space="preserve"> </w:t>
-      </w:r>
-      <w:r>
-        <w:rPr>
-          <w:rFonts w:ascii="Times New Roman" w:hAnsi="Times New Roman"/>
-          <w:b w:val="false"/>
-          <w:i w:val="false"/>
-          <w:caps w:val="false"/>
-          <w:smallCaps w:val="false"/>
-          <w:color w:val="000000"/>
-          <w:spacing w:val="0"/>
-          <w:sz w:val="28"/>
-        </w:rPr>
-        <w:t>Оптимальним Бінарним Деревом пошуку</w:t>
-      </w:r>
-      <w:r>
-        <w:rPr>
-          <w:rFonts w:ascii="Times New Roman" w:hAnsi="Times New Roman"/>
-          <w:b w:val="false"/>
-          <w:i w:val="false"/>
-          <w:caps w:val="false"/>
-          <w:smallCaps w:val="false"/>
-          <w:color w:val="000000"/>
-          <w:spacing w:val="0"/>
-          <w:sz w:val="28"/>
-        </w:rPr>
-        <w:t>.</w:t>
+        <w:t>Дерево, яке має найменшу вартість, вважається найкращим бінарним деревом пошуку для даної множини елементів. Тому воно називається Оптимальним Бінарним Деревом пошуку.</w:t>
       </w:r>
     </w:p>
     <w:p>
@@ -2120,19 +1758,30 @@
           <w:b w:val="false"/>
           <w:bCs w:val="false"/>
           <w:i/>
-          <w:caps w:val="false"/>
-          <w:smallCaps w:val="false"/>
-          <w:color w:val="000000"/>
-          <w:spacing w:val="0"/>
-          <w:position w:val="-6"/>
-          <w:sz w:val="17"/>
+          <w:i/>
+          <w:caps w:val="false"/>
+          <w:smallCaps w:val="false"/>
+          <w:color w:val="000000"/>
+          <w:spacing w:val="0"/>
           <w:sz w:val="26"/>
           <w:szCs w:val="28"/>
           <w:lang w:val="uk-UA"/>
         </w:rPr>
       </w:pPr>
       <w:r>
-        <w:rPr/>
+        <w:rPr>
+          <w:rFonts w:cs="Times New Roman" w:ascii="Times New Roman" w:hAnsi="Times New Roman"/>
+          <w:b w:val="false"/>
+          <w:bCs w:val="false"/>
+          <w:i/>
+          <w:caps w:val="false"/>
+          <w:smallCaps w:val="false"/>
+          <w:color w:val="000000"/>
+          <w:spacing w:val="0"/>
+          <w:sz w:val="26"/>
+          <w:szCs w:val="28"/>
+          <w:lang w:val="uk-UA"/>
+        </w:rPr>
       </w:r>
     </w:p>
     <w:p>
@@ -3302,7 +2951,13 @@
         </w:rPr>
       </w:pPr>
       <w:r>
-        <w:rPr/>
+        <w:rPr>
+          <w:b/>
+          <w:bCs/>
+          <w:color w:val="auto"/>
+          <w:sz w:val="28"/>
+          <w:szCs w:val="28"/>
+        </w:rPr>
       </w:r>
     </w:p>
     <w:p>
@@ -3378,18 +3033,7 @@
         <w:t xml:space="preserve">Для знаходження оптимального дерева нам треба знайти всі </w:t>
       </w:r>
       <w:r>
-        <w:rPr>
-          <w:rFonts w:ascii="sans-serif" w:hAnsi="sans-serif"/>
-          <w:b w:val="false"/>
-          <w:bCs w:val="false"/>
-          <w:i w:val="false"/>
-          <w:caps w:val="false"/>
-          <w:smallCaps w:val="false"/>
-          <w:color w:val="222222"/>
-          <w:spacing w:val="0"/>
-          <w:sz w:val="24"/>
-          <w:szCs w:val="24"/>
-        </w:rPr>
+        <w:rPr/>
       </w:r>
       <m:oMath xmlns:m="http://schemas.openxmlformats.org/officeDocument/2006/math">
         <m:sSub>
@@ -3686,7 +3330,23 @@
           <w:lang w:eastAsia="zh-CN" w:bidi="ar"/>
         </w:rPr>
         <w:tab/>
-        <w:t>Програма реалізує клас PersistentSet, що містить в собі адаптовану реалізацію червоно-чорного дерева, методи для роботи з множиною та звичайний інтерфейс для роботи з множиною (insert, remove, search) та процедури для перебудови дерева.</w:t>
+      </w:r>
+      <w:r>
+        <w:rPr>
+          <w:rFonts w:eastAsia="Liberation Mono" w:cs="Liberation Mono" w:ascii="Liberation Mono" w:hAnsi="Liberation Mono"/>
+          <w:b w:val="false"/>
+          <w:bCs w:val="false"/>
+          <w:i w:val="false"/>
+          <w:caps w:val="false"/>
+          <w:smallCaps w:val="false"/>
+          <w:color w:val="auto"/>
+          <w:spacing w:val="0"/>
+          <w:kern w:val="0"/>
+          <w:sz w:val="24"/>
+          <w:szCs w:val="24"/>
+          <w:lang w:eastAsia="zh-CN" w:bidi="ar"/>
+        </w:rPr>
+        <w:t>Програма приймає на вхід масив елементів, будує таблицю для знаходження оптимального бінарного дерева та повертає мінімальну вартість дерева, яку можна досягнути.</w:t>
       </w:r>
     </w:p>
     <w:p>
@@ -3746,7 +3406,74 @@
           <w:lang w:eastAsia="zh-CN" w:bidi="ar"/>
         </w:rPr>
         <w:tab/>
-        <w:t>У файлі PersistentSet.hpp показаний інтерфейс вказаних класів, та реалізовані методи класів та процедури для роботи множиною та червоно-чорним деревом. Файл struct.hpp містить реалізацію класів предметної області. В файлі main.cpp міститься інтерфейс користувача та приклад роботи з реалізованою структурою даних.</w:t>
+      </w:r>
+      <w:r>
+        <w:rPr>
+          <w:rFonts w:eastAsia="Liberation Mono" w:cs="Liberation Mono" w:ascii="Liberation Mono" w:hAnsi="Liberation Mono"/>
+          <w:b w:val="false"/>
+          <w:bCs w:val="false"/>
+          <w:i w:val="false"/>
+          <w:caps w:val="false"/>
+          <w:smallCaps w:val="false"/>
+          <w:color w:val="auto"/>
+          <w:spacing w:val="0"/>
+          <w:kern w:val="0"/>
+          <w:sz w:val="24"/>
+          <w:szCs w:val="24"/>
+          <w:lang w:eastAsia="zh-CN" w:bidi="ar"/>
+        </w:rPr>
+        <w:t xml:space="preserve">У файлі main.cpp реалізований даний алгоритм у вигляді функції getMin. </w:t>
+      </w:r>
+      <w:r>
+        <w:rPr>
+          <w:rFonts w:eastAsia="Liberation Mono" w:cs="Liberation Mono" w:ascii="Liberation Mono" w:hAnsi="Liberation Mono"/>
+          <w:b w:val="false"/>
+          <w:bCs w:val="false"/>
+          <w:i w:val="false"/>
+          <w:caps w:val="false"/>
+          <w:smallCaps w:val="false"/>
+          <w:color w:val="auto"/>
+          <w:spacing w:val="0"/>
+          <w:kern w:val="0"/>
+          <w:sz w:val="24"/>
+          <w:szCs w:val="24"/>
+          <w:lang w:eastAsia="zh-CN" w:bidi="ar"/>
+        </w:rPr>
+        <w:t xml:space="preserve">Файл struct.hpp містить реалізацію класів предметної області. В файлі main.cpp </w:t>
+      </w:r>
+      <w:r>
+        <w:rPr>
+          <w:rFonts w:eastAsia="Liberation Mono" w:cs="Liberation Mono" w:ascii="Liberation Mono" w:hAnsi="Liberation Mono"/>
+          <w:b w:val="false"/>
+          <w:bCs w:val="false"/>
+          <w:i w:val="false"/>
+          <w:caps w:val="false"/>
+          <w:smallCaps w:val="false"/>
+          <w:color w:val="auto"/>
+          <w:spacing w:val="0"/>
+          <w:kern w:val="0"/>
+          <w:sz w:val="24"/>
+          <w:szCs w:val="24"/>
+          <w:lang w:eastAsia="zh-CN" w:bidi="ar"/>
+        </w:rPr>
+        <w:t xml:space="preserve">також </w:t>
+      </w:r>
+      <w:r>
+        <w:rPr>
+          <w:rFonts w:eastAsia="Liberation Mono" w:cs="Liberation Mono" w:ascii="Liberation Mono" w:hAnsi="Liberation Mono"/>
+          <w:b w:val="false"/>
+          <w:bCs w:val="false"/>
+          <w:i w:val="false"/>
+          <w:caps w:val="false"/>
+          <w:smallCaps w:val="false"/>
+          <w:color w:val="auto"/>
+          <w:spacing w:val="0"/>
+          <w:kern w:val="0"/>
+          <w:sz w:val="24"/>
+          <w:szCs w:val="24"/>
+          <w:lang w:eastAsia="zh-CN" w:bidi="ar"/>
+        </w:rPr>
+        <w:t>міститься інтерфейс користувача та приклад роботи з реалізованою структурою даних.</w:t>
       </w:r>
     </w:p>
     <w:p>
@@ -3787,129 +3514,16 @@
             <w:i w:val="false"/>
             <w:caps w:val="false"/>
             <w:smallCaps w:val="false"/>
-            <w:color w:val="auto"/>
+            <w:color w:val="000000"/>
             <w:spacing w:val="0"/>
             <w:kern w:val="0"/>
             <w:sz w:val="24"/>
             <w:szCs w:val="24"/>
             <w:lang w:eastAsia="zh-CN" w:bidi="ar"/>
           </w:rPr>
-          <w:t>https://github.com/ooleksyshyn/semester4/tree/master/algorithms/lab5</w:t>
+          <w:t>https://github.com/ooleksyshyn/university_labs/tree/master/semester4/algorithms/lab4</w:t>
         </w:r>
       </w:hyperlink>
-    </w:p>
-    <w:p>
-      <w:pPr>
-        <w:pStyle w:val="Normal"/>
-        <w:widowControl/>
-        <w:bidi w:val="0"/>
-        <w:spacing w:lineRule="auto" w:line="240" w:beforeAutospacing="1" w:afterAutospacing="0" w:after="0"/>
-        <w:ind w:left="0" w:right="0" w:hanging="0"/>
-        <w:jc w:val="both"/>
-        <w:rPr>
-          <w:rFonts w:ascii="Colibri" w:hAnsi="Colibri"/>
-          <w:b/>
-          <w:b/>
-          <w:bCs/>
-        </w:rPr>
-      </w:pPr>
-      <w:r>
-        <w:rPr>
-          <w:rFonts w:eastAsia="Liberation Mono" w:cs="Liberation Mono" w:ascii="Colibri" w:hAnsi="Colibri"/>
-          <w:b/>
-          <w:bCs/>
-          <w:i w:val="false"/>
-          <w:caps w:val="false"/>
-          <w:smallCaps w:val="false"/>
-          <w:color w:val="auto"/>
-          <w:spacing w:val="0"/>
-          <w:kern w:val="0"/>
-          <w:sz w:val="24"/>
-          <w:szCs w:val="24"/>
-          <w:lang w:eastAsia="zh-CN" w:bidi="ar"/>
-        </w:rPr>
-        <w:tab/>
-        <w:t>Інтерфейс користувача та приклади</w:t>
-      </w:r>
-    </w:p>
-    <w:p>
-      <w:pPr>
-        <w:pStyle w:val="Normal"/>
-        <w:widowControl/>
-        <w:bidi w:val="0"/>
-        <w:spacing w:lineRule="auto" w:line="240" w:beforeAutospacing="1" w:afterAutospacing="0" w:after="0"/>
-        <w:ind w:left="0" w:right="0" w:hanging="0"/>
-        <w:jc w:val="both"/>
-        <w:rPr>
-          <w:rFonts w:ascii="Colibri" w:hAnsi="Colibri"/>
-          <w:b/>
-          <w:b/>
-          <w:bCs/>
-        </w:rPr>
-      </w:pPr>
-      <w:r>
-        <w:rPr>
-          <w:rFonts w:eastAsia="Liberation Mono" w:cs="Liberation Mono" w:ascii="Colibri" w:hAnsi="Colibri"/>
-          <w:b/>
-          <w:bCs/>
-          <w:i w:val="false"/>
-          <w:caps w:val="false"/>
-          <w:smallCaps w:val="false"/>
-          <w:color w:val="auto"/>
-          <w:spacing w:val="0"/>
-          <w:kern w:val="0"/>
-          <w:sz w:val="24"/>
-          <w:szCs w:val="24"/>
-          <w:lang w:eastAsia="zh-CN" w:bidi="ar"/>
-        </w:rPr>
-        <w:tab/>
-      </w:r>
-      <w:r>
-        <w:rPr>
-          <w:rFonts w:eastAsia="Liberation Mono" w:cs="Liberation Mono" w:ascii="Colibri" w:hAnsi="Colibri"/>
-          <w:b w:val="false"/>
-          <w:bCs w:val="false"/>
-          <w:i w:val="false"/>
-          <w:caps w:val="false"/>
-          <w:smallCaps w:val="false"/>
-          <w:color w:val="auto"/>
-          <w:spacing w:val="0"/>
-          <w:kern w:val="0"/>
-          <w:sz w:val="24"/>
-          <w:szCs w:val="24"/>
-          <w:lang w:eastAsia="zh-CN" w:bidi="ar"/>
-        </w:rPr>
-        <w:t>Програма дозволяє взаємодіяти з класом через простий інтерфейс – вставка, видалення, пошук елемента за ключем та за індексом. В коді є наведений приклад використання програми.</w:t>
-      </w:r>
-    </w:p>
-    <w:p>
-      <w:pPr>
-        <w:pStyle w:val="Normal"/>
-        <w:keepNext w:val="false"/>
-        <w:keepLines w:val="false"/>
-        <w:widowControl/>
-        <w:bidi w:val="0"/>
-        <w:spacing w:lineRule="auto" w:line="240" w:beforeAutospacing="1" w:afterAutospacing="0" w:after="0"/>
-        <w:ind w:left="0" w:right="0" w:hanging="0"/>
-        <w:jc w:val="left"/>
-        <w:rPr>
-          <w:b/>
-          <w:b/>
-          <w:bCs/>
-          <w:color w:val="auto"/>
-          <w:sz w:val="24"/>
-          <w:szCs w:val="24"/>
-        </w:rPr>
-      </w:pPr>
-      <w:r>
-        <w:rPr>
-          <w:b/>
-          <w:bCs/>
-          <w:color w:val="auto"/>
-          <w:sz w:val="24"/>
-          <w:szCs w:val="24"/>
-        </w:rPr>
-      </w:r>
     </w:p>
     <w:p>
       <w:pPr>
@@ -5749,6 +5363,107 @@
       <w:lang w:eastAsia="zh-CN" w:bidi="ar"/>
     </w:rPr>
   </w:style>
+  <w:style w:type="character" w:styleId="ListLabel150">
+    <w:name w:val="ListLabel 150"/>
+    <w:qFormat/>
+    <w:rPr>
+      <w:rFonts w:cs="OpenSymbol"/>
+      <w:b w:val="false"/>
+      <w:sz w:val="24"/>
+    </w:rPr>
+  </w:style>
+  <w:style w:type="character" w:styleId="ListLabel151">
+    <w:name w:val="ListLabel 151"/>
+    <w:qFormat/>
+    <w:rPr>
+      <w:rFonts w:cs="OpenSymbol"/>
+    </w:rPr>
+  </w:style>
+  <w:style w:type="character" w:styleId="ListLabel152">
+    <w:name w:val="ListLabel 152"/>
+    <w:qFormat/>
+    <w:rPr>
+      <w:rFonts w:cs="OpenSymbol"/>
+    </w:rPr>
+  </w:style>
+  <w:style w:type="character" w:styleId="ListLabel153">
+    <w:name w:val="ListLabel 153"/>
+    <w:qFormat/>
+    <w:rPr>
+      <w:rFonts w:cs="OpenSymbol"/>
+    </w:rPr>
+  </w:style>
+  <w:style w:type="character" w:styleId="ListLabel154">
+    <w:name w:val="ListLabel 154"/>
+    <w:qFormat/>
+    <w:rPr>
+      <w:rFonts w:cs="OpenSymbol"/>
+    </w:rPr>
+  </w:style>
+  <w:style w:type="character" w:styleId="ListLabel155">
+    <w:name w:val="ListLabel 155"/>
+    <w:qFormat/>
+    <w:rPr>
+      <w:rFonts w:cs="OpenSymbol"/>
+    </w:rPr>
+  </w:style>
+  <w:style w:type="character" w:styleId="ListLabel156">
+    <w:name w:val="ListLabel 156"/>
+    <w:qFormat/>
+    <w:rPr>
+      <w:rFonts w:cs="OpenSymbol"/>
+    </w:rPr>
+  </w:style>
+  <w:style w:type="character" w:styleId="ListLabel157">
+    <w:name w:val="ListLabel 157"/>
+    <w:qFormat/>
+    <w:rPr>
+      <w:rFonts w:cs="OpenSymbol"/>
+    </w:rPr>
+  </w:style>
+  <w:style w:type="character" w:styleId="ListLabel158">
+    <w:name w:val="ListLabel 158"/>
+    <w:qFormat/>
+    <w:rPr>
+      <w:rFonts w:cs="OpenSymbol"/>
+    </w:rPr>
+  </w:style>
+  <w:style w:type="character" w:styleId="ListLabel159">
+    <w:name w:val="ListLabel 159"/>
+    <w:qFormat/>
+    <w:rPr>
+      <w:rFonts w:ascii="Liberation Mono" w:hAnsi="Liberation Mono" w:eastAsia="Liberation Mono" w:cs="Liberation Mono"/>
+      <w:b w:val="false"/>
+      <w:bCs w:val="false"/>
+      <w:i w:val="false"/>
+      <w:caps w:val="false"/>
+      <w:smallCaps w:val="false"/>
+      <w:color w:val="auto"/>
+      <w:spacing w:val="0"/>
+      <w:kern w:val="0"/>
+      <w:sz w:val="24"/>
+      <w:szCs w:val="24"/>
+      <w:lang w:eastAsia="zh-CN" w:bidi="ar"/>
+    </w:rPr>
+  </w:style>
+  <w:style w:type="character" w:styleId="ListLabel160">
+    <w:name w:val="ListLabel 160"/>
+    <w:qFormat/>
+    <w:rPr>
+      <w:rFonts w:ascii="Liberation Mono" w:hAnsi="Liberation Mono" w:eastAsia="Liberation Mono" w:cs="Liberation Mono"/>
+      <w:b w:val="false"/>
+      <w:bCs w:val="false"/>
+      <w:i w:val="false"/>
+      <w:caps w:val="false"/>
+      <w:smallCaps w:val="false"/>
+      <w:color w:val="auto"/>
+      <w:spacing w:val="0"/>
+      <w:kern w:val="0"/>
+      <w:sz w:val="24"/>
+      <w:szCs w:val="24"/>
+      <w:lang w:eastAsia="zh-CN" w:bidi="ar"/>
+    </w:rPr>
+  </w:style>
   <w:style w:type="paragraph" w:styleId="Heading">
     <w:name w:val="Heading"/>
     <w:basedOn w:val="Normal"/>

</xml_diff>